<commit_message>
More user dashboard documentation
</commit_message>
<xml_diff>
--- a/main/Documentation/User_Dashboard.docx
+++ b/main/Documentation/User_Dashboard.docx
@@ -34,6 +34,11 @@
       </w:r>
     </w:p>
     <w:p>
+      <w:r>
+        <w:t>At the moment the person_id used for the page is hard coded in as a variable; if this page is integrated into the actual website the person_id of the current user needs to be passed into this variable.</w:t>
+      </w:r>
+    </w:p>
+    <w:p>
       <w:pPr>
         <w:rPr>
           <w:b/>
@@ -152,6 +157,69 @@
           <w:u w:val="single"/>
         </w:rPr>
         <w:t>Favourite photo slideshow</w:t>
+      </w:r>
+    </w:p>
+    <w:p>
+      <w:r>
+        <w:t xml:space="preserve">Whilst categorising photos, users can </w:t>
+      </w:r>
+      <w:r>
+        <w:t xml:space="preserve">‘like’ </w:t>
+      </w:r>
+      <w:r>
+        <w:t>photos</w:t>
+      </w:r>
+      <w:r>
+        <w:t xml:space="preserve">. </w:t>
+      </w:r>
+      <w:r>
+        <w:t xml:space="preserve">The current MammalWeb site does not make any further use of this system, so we have provided a slideshow </w:t>
+      </w:r>
+      <w:r>
+        <w:t>on a user’s dashboard that shows all of their liked photos.</w:t>
+      </w:r>
+    </w:p>
+    <w:p>
+      <w:r>
+        <w:t xml:space="preserve">On the page, we use a bootstrap carousel (id=”favouriteImageCarousel”) to </w:t>
+      </w:r>
+      <w:r>
+        <w:t>display the images in a user friendly fashion with both arrows to move along a single photo at a time as well as indicators that let a user skip around photos.</w:t>
+      </w:r>
+    </w:p>
+    <w:p>
+      <w:r>
+        <w:t>Users’ liked photos are stored as classifications in the animal database where the ‘species’ is 97. When a user loads their dashboard, an ajax request is sent to “getFavouriteurls.php” which searches the database for all the photos ids that the user has liked, then constructs the mammalweb url photo from the person_id, site_id and filename of the photos. An array of all the urls is returned as a json object to the javascript.</w:t>
+      </w:r>
+    </w:p>
+    <w:p>
+      <w:r>
+        <w:t xml:space="preserve">Once the array has been sent back to the </w:t>
+      </w:r>
+      <w:r>
+        <w:t xml:space="preserve">javascript, the html for the carousel is generated. Each of the urls is used as a src attribute for an </w:t>
+      </w:r>
+      <w:r>
+        <w:t>&lt;</w:t>
+      </w:r>
+      <w:r>
+        <w:t>img</w:t>
+      </w:r>
+      <w:r>
+        <w:t xml:space="preserve">&gt; inside a &lt;div&gt; which is appended to </w:t>
+      </w:r>
+      <w:r>
+        <w:lastRenderedPageBreak/>
+        <w:t>“favouriteCarouselImageInner” which holds all of the code for the images of the carousel.</w:t>
+      </w:r>
+      <w:r>
+        <w:t xml:space="preserve"> At the same time the code for the indicators are also generated automatically</w:t>
+      </w:r>
+      <w:r>
+        <w:t xml:space="preserve"> in a similar way</w:t>
+      </w:r>
+      <w:r>
+        <w:t>.</w:t>
       </w:r>
     </w:p>
     <w:sectPr>
@@ -775,7 +843,7 @@
 </file>
 
 <file path=customXml/itemProps1.xml><?xml version="1.0" encoding="utf-8"?>
-<ds:datastoreItem xmlns:ds="http://schemas.openxmlformats.org/officeDocument/2006/customXml" ds:itemID="{78426AFA-1F1E-4C4D-B487-7767852107AF}">
+<ds:datastoreItem xmlns:ds="http://schemas.openxmlformats.org/officeDocument/2006/customXml" ds:itemID="{0BB0B095-D736-4D17-A022-72A3E11F31C6}">
   <ds:schemaRefs>
     <ds:schemaRef ds:uri="http://schemas.openxmlformats.org/officeDocument/2006/bibliography"/>
   </ds:schemaRefs>

</xml_diff>